<commit_message>
add moveable door and diamonds
</commit_message>
<xml_diff>
--- a/project proposal.docx
+++ b/project proposal.docx
@@ -29,8 +29,13 @@
         <w:t>I</w:t>
       </w:r>
       <w:r>
-        <w:t>D: zhiweny</w:t>
-      </w:r>
+        <w:t xml:space="preserve">D: </w:t>
+      </w:r>
+      <w:proofErr w:type="spellStart"/>
+      <w:r>
+        <w:t>zhiweny</w:t>
+      </w:r>
+      <w:proofErr w:type="spellEnd"/>
     </w:p>
     <w:p>
       <w:pPr>
@@ -61,11 +66,32 @@
       </w:r>
     </w:p>
     <w:p>
-      <w:r>
-        <w:t xml:space="preserve">Fireboy and Watergirl. This game includes two movable characters, the player will control these two characters and find a way to escape the dungeon. </w:t>
-      </w:r>
-      <w:r>
-        <w:t xml:space="preserve">There are some special terrain </w:t>
+      <w:proofErr w:type="spellStart"/>
+      <w:r>
+        <w:t>Fireboy</w:t>
+      </w:r>
+      <w:proofErr w:type="spellEnd"/>
+      <w:r>
+        <w:t xml:space="preserve"> and </w:t>
+      </w:r>
+      <w:proofErr w:type="spellStart"/>
+      <w:r>
+        <w:t>Watergirl</w:t>
+      </w:r>
+      <w:proofErr w:type="spellEnd"/>
+      <w:r>
+        <w:t xml:space="preserve">. This game includes two movable characters, the player will control these two characters and find a way to escape the dungeon. </w:t>
+      </w:r>
+      <w:r>
+        <w:t xml:space="preserve">There are some special </w:t>
+      </w:r>
+      <w:proofErr w:type="gramStart"/>
+      <w:r>
+        <w:t>terrain</w:t>
+      </w:r>
+      <w:proofErr w:type="gramEnd"/>
+      <w:r>
+        <w:t xml:space="preserve"> </w:t>
       </w:r>
       <w:r>
         <w:t>restrict character movements, and the plater can also collect diamonds along the way to the exit door.</w:t>
@@ -103,7 +129,23 @@
         <w:t>M</w:t>
       </w:r>
       <w:r>
-        <w:t xml:space="preserve">any different versions of Fireboy and Watergirl are available online, with different game level. Some </w:t>
+        <w:t xml:space="preserve">any different versions of </w:t>
+      </w:r>
+      <w:proofErr w:type="spellStart"/>
+      <w:r>
+        <w:t>Fireboy</w:t>
+      </w:r>
+      <w:proofErr w:type="spellEnd"/>
+      <w:r>
+        <w:t xml:space="preserve"> and </w:t>
+      </w:r>
+      <w:proofErr w:type="spellStart"/>
+      <w:r>
+        <w:t>Watergirl</w:t>
+      </w:r>
+      <w:proofErr w:type="spellEnd"/>
+      <w:r>
+        <w:t xml:space="preserve"> are available online, with different game level. Some </w:t>
       </w:r>
       <w:r>
         <w:t xml:space="preserve">difficult </w:t>
@@ -115,7 +157,23 @@
         <w:t>s</w:t>
       </w:r>
       <w:r>
-        <w:t xml:space="preserve"> may include more interactive scenes, such as rope and movable boxes. But all these games include two fundamental elements: the larva that only fireboy can go through and the water pool that only watergirl can go through</w:t>
+        <w:t xml:space="preserve"> may include more interactive scenes, such as rope and movable boxes. But all these games include two fundamental elements: the larva that only </w:t>
+      </w:r>
+      <w:proofErr w:type="spellStart"/>
+      <w:r>
+        <w:t>fireboy</w:t>
+      </w:r>
+      <w:proofErr w:type="spellEnd"/>
+      <w:r>
+        <w:t xml:space="preserve"> can go through and the water pool that only </w:t>
+      </w:r>
+      <w:proofErr w:type="spellStart"/>
+      <w:r>
+        <w:t>watergirl</w:t>
+      </w:r>
+      <w:proofErr w:type="spellEnd"/>
+      <w:r>
+        <w:t xml:space="preserve"> can go through</w:t>
       </w:r>
       <w:r>
         <w:t xml:space="preserve">. In this term projects, the game will include </w:t>
@@ -180,7 +238,23 @@
         <w:t>instances</w:t>
       </w:r>
       <w:r>
-        <w:t>: fireboy an watergirl.</w:t>
+        <w:t xml:space="preserve">: </w:t>
+      </w:r>
+      <w:proofErr w:type="spellStart"/>
+      <w:r>
+        <w:t>fireboy</w:t>
+      </w:r>
+      <w:proofErr w:type="spellEnd"/>
+      <w:r>
+        <w:t xml:space="preserve"> an </w:t>
+      </w:r>
+      <w:proofErr w:type="spellStart"/>
+      <w:r>
+        <w:t>watergirl</w:t>
+      </w:r>
+      <w:proofErr w:type="spellEnd"/>
+      <w:r>
+        <w:t>.</w:t>
       </w:r>
       <w:r>
         <w:t xml:space="preserve"> </w:t>
@@ -383,6 +457,148 @@
     <w:p>
       <w:r>
         <w:t>No plan for external module.</w:t>
+      </w:r>
+    </w:p>
+    <w:p/>
+    <w:p>
+      <w:pPr>
+        <w:rPr>
+          <w:rFonts w:eastAsiaTheme="minorHAnsi" w:cs="Helvetica"/>
+          <w:b/>
+          <w:bCs/>
+          <w:szCs w:val="21"/>
+          <w:shd w:val="clear" w:color="auto" w:fill="FFFFFF"/>
+        </w:rPr>
+      </w:pPr>
+      <w:r>
+        <w:rPr>
+          <w:rFonts w:eastAsiaTheme="minorHAnsi" w:cs="Helvetica"/>
+          <w:b/>
+          <w:bCs/>
+          <w:szCs w:val="21"/>
+          <w:shd w:val="clear" w:color="auto" w:fill="FFFFFF"/>
+        </w:rPr>
+        <w:t>TP1 Update</w:t>
+      </w:r>
+    </w:p>
+    <w:p>
+      <w:pPr>
+        <w:rPr>
+          <w:rFonts w:eastAsiaTheme="minorHAnsi" w:cs="Helvetica"/>
+          <w:szCs w:val="21"/>
+          <w:shd w:val="clear" w:color="auto" w:fill="FFFFFF"/>
+        </w:rPr>
+      </w:pPr>
+      <w:r>
+        <w:rPr>
+          <w:rFonts w:eastAsiaTheme="minorHAnsi" w:cs="Helvetica"/>
+          <w:szCs w:val="21"/>
+          <w:shd w:val="clear" w:color="auto" w:fill="FFFFFF"/>
+        </w:rPr>
+        <w:t>Decide to add different types of diamonds for scoring a</w:t>
+      </w:r>
+      <w:r>
+        <w:rPr>
+          <w:rFonts w:eastAsiaTheme="minorHAnsi" w:cs="Helvetica"/>
+          <w:szCs w:val="21"/>
+          <w:shd w:val="clear" w:color="auto" w:fill="FFFFFF"/>
+        </w:rPr>
+        <w:t>s it</w:t>
+      </w:r>
+      <w:r>
+        <w:rPr>
+          <w:rFonts w:eastAsiaTheme="minorHAnsi" w:cs="Helvetica"/>
+          <w:szCs w:val="21"/>
+          <w:shd w:val="clear" w:color="auto" w:fill="FFFFFF"/>
+        </w:rPr>
+        <w:t xml:space="preserve"> </w:t>
+      </w:r>
+      <w:r>
+        <w:rPr>
+          <w:rFonts w:eastAsiaTheme="minorHAnsi" w:cs="Helvetica"/>
+          <w:szCs w:val="21"/>
+          <w:shd w:val="clear" w:color="auto" w:fill="FFFFFF"/>
+        </w:rPr>
+        <w:t>introduces</w:t>
+      </w:r>
+      <w:r>
+        <w:rPr>
+          <w:rFonts w:eastAsiaTheme="minorHAnsi" w:cs="Helvetica"/>
+          <w:szCs w:val="21"/>
+          <w:shd w:val="clear" w:color="auto" w:fill="FFFFFF"/>
+        </w:rPr>
+        <w:t xml:space="preserve"> more interactable elements.</w:t>
+      </w:r>
+    </w:p>
+    <w:p>
+      <w:pPr>
+        <w:rPr>
+          <w:rFonts w:eastAsiaTheme="minorHAnsi" w:cs="Helvetica"/>
+          <w:szCs w:val="21"/>
+          <w:shd w:val="clear" w:color="auto" w:fill="FFFFFF"/>
+        </w:rPr>
+      </w:pPr>
+      <w:r>
+        <w:rPr>
+          <w:rFonts w:eastAsiaTheme="minorHAnsi" w:cs="Helvetica" w:hint="eastAsia"/>
+          <w:szCs w:val="21"/>
+          <w:shd w:val="clear" w:color="auto" w:fill="FFFFFF"/>
+        </w:rPr>
+        <w:t>U</w:t>
+      </w:r>
+      <w:r>
+        <w:rPr>
+          <w:rFonts w:eastAsiaTheme="minorHAnsi" w:cs="Helvetica"/>
+          <w:szCs w:val="21"/>
+          <w:shd w:val="clear" w:color="auto" w:fill="FFFFFF"/>
+        </w:rPr>
+        <w:t xml:space="preserve">sing 8 anchor points for each </w:t>
+      </w:r>
+      <w:r>
+        <w:rPr>
+          <w:rFonts w:eastAsiaTheme="minorHAnsi" w:cs="Helvetica"/>
+          <w:szCs w:val="21"/>
+          <w:shd w:val="clear" w:color="auto" w:fill="FFFFFF"/>
+        </w:rPr>
+        <w:t>character</w:t>
+      </w:r>
+      <w:r>
+        <w:rPr>
+          <w:rFonts w:eastAsiaTheme="minorHAnsi" w:cs="Helvetica"/>
+          <w:szCs w:val="21"/>
+          <w:shd w:val="clear" w:color="auto" w:fill="FFFFFF"/>
+        </w:rPr>
+        <w:t xml:space="preserve"> to judge the collision character and irregular terrain.</w:t>
+      </w:r>
+      <w:r>
+        <w:rPr>
+          <w:rFonts w:eastAsiaTheme="minorHAnsi" w:cs="Helvetica"/>
+          <w:szCs w:val="21"/>
+          <w:shd w:val="clear" w:color="auto" w:fill="FFFFFF"/>
+        </w:rPr>
+        <w:t xml:space="preserve"> Disallow jumping if already on the slop.</w:t>
+      </w:r>
+    </w:p>
+    <w:p>
+      <w:pPr>
+        <w:rPr>
+          <w:rFonts w:eastAsiaTheme="minorHAnsi" w:hint="eastAsia"/>
+          <w:szCs w:val="21"/>
+        </w:rPr>
+      </w:pPr>
+      <w:r>
+        <w:rPr>
+          <w:rFonts w:eastAsiaTheme="minorHAnsi" w:hint="eastAsia"/>
+          <w:szCs w:val="21"/>
+        </w:rPr>
+        <w:t>C</w:t>
+      </w:r>
+      <w:r>
+        <w:rPr>
+          <w:rFonts w:eastAsiaTheme="minorHAnsi"/>
+          <w:szCs w:val="21"/>
+        </w:rPr>
+        <w:t>haracter now can only walk on the face of water pool and larva pool.</w:t>
       </w:r>
     </w:p>
     <w:sectPr>

</xml_diff>